<commit_message>
meghan - updated UMLs
</commit_message>
<xml_diff>
--- a/SpartanSellersDocumentation/meghan-umls.docx
+++ b/SpartanSellersDocumentation/meghan-umls.docx
@@ -33,6 +33,64 @@
             <w:tcW w:w="4315" w:type="dxa"/>
           </w:tcPr>
           <w:p>
+            <w:pPr>
+              <w:jc w:val="both"/>
+            </w:pPr>
+            <w:r>
+              <w:t>-firstname: String</w:t>
+            </w:r>
+          </w:p>
+          <w:p>
+            <w:pPr>
+              <w:jc w:val="both"/>
+            </w:pPr>
+            <w:r>
+              <w:t>-lastname: String</w:t>
+            </w:r>
+          </w:p>
+          <w:p>
+            <w:pPr>
+              <w:jc w:val="both"/>
+            </w:pPr>
+            <w:r>
+              <w:t>-username: String</w:t>
+            </w:r>
+          </w:p>
+          <w:p>
+            <w:pPr>
+              <w:jc w:val="both"/>
+            </w:pPr>
+            <w:r>
+              <w:t>-email: String</w:t>
+            </w:r>
+          </w:p>
+          <w:p>
+            <w:pPr>
+              <w:jc w:val="both"/>
+            </w:pPr>
+            <w:r>
+              <w:t>-password: String</w:t>
+            </w:r>
+          </w:p>
+          <w:p>
+            <w:pPr>
+              <w:jc w:val="both"/>
+              <w:rPr>
+                <w:highlight w:val="yellow"/>
+              </w:rPr>
+            </w:pPr>
+            <w:r>
+              <w:t>-isAdmin: boolean</w:t>
+            </w:r>
+          </w:p>
+        </w:tc>
+      </w:tr>
+      <w:tr>
+        <w:tc>
+          <w:tcPr>
+            <w:tcW w:w="4315" w:type="dxa"/>
+          </w:tcPr>
+          <w:p>
             <w:r>
               <w:t>+ register_new_user(</w:t>
             </w:r>
@@ -48,15 +106,24 @@
             <w:r>
               <w:t xml:space="preserve"> username: String, email: String, password: String, isAdmin: boolean)</w:t>
             </w:r>
+            <w:r>
+              <w:t>: void</w:t>
+            </w:r>
           </w:p>
           <w:p>
             <w:r>
               <w:t>+ verify_username_exists(username: String)</w:t>
             </w:r>
+            <w:r>
+              <w:t>: boolean</w:t>
+            </w:r>
           </w:p>
           <w:p>
             <w:r>
               <w:t>+ match_password(username: String, password: String)</w:t>
+            </w:r>
+            <w:r>
+              <w:t>: boolean</w:t>
             </w:r>
           </w:p>
         </w:tc>
@@ -66,24 +133,24 @@
     <w:tbl>
       <w:tblPr>
         <w:tblStyle w:val="TableGrid"/>
-        <w:tblpPr w:leftFromText="180" w:rightFromText="180" w:vertAnchor="page" w:horzAnchor="margin" w:tblpY="5678"/>
+        <w:tblpPr w:leftFromText="180" w:rightFromText="180" w:vertAnchor="page" w:horzAnchor="margin" w:tblpXSpec="right" w:tblpY="3461"/>
         <w:tblW w:w="0" w:type="auto"/>
         <w:tblLook w:val="04A0" w:firstRow="1" w:lastRow="0" w:firstColumn="1" w:lastColumn="0" w:noHBand="0" w:noVBand="1"/>
       </w:tblPr>
       <w:tblGrid>
-        <w:gridCol w:w="9350"/>
+        <w:gridCol w:w="4315"/>
       </w:tblGrid>
       <w:tr>
         <w:tc>
           <w:tcPr>
-            <w:tcW w:w="9350" w:type="dxa"/>
+            <w:tcW w:w="4315" w:type="dxa"/>
           </w:tcPr>
           <w:p>
             <w:pPr>
               <w:jc w:val="center"/>
             </w:pPr>
             <w:r>
-              <w:t>user_data_controller</w:t>
+              <w:t>user_data_controller.js</w:t>
             </w:r>
           </w:p>
         </w:tc>
@@ -91,70 +158,89 @@
       <w:tr>
         <w:tc>
           <w:tcPr>
-            <w:tcW w:w="9350" w:type="dxa"/>
+            <w:tcW w:w="4315" w:type="dxa"/>
           </w:tcPr>
           <w:p>
-            <w:r>
-              <w:t>+</w:t>
-            </w:r>
-            <w:proofErr w:type="gramStart"/>
-            <w:r>
-              <w:t>user(</w:t>
-            </w:r>
-            <w:proofErr w:type="gramEnd"/>
-            <w:r>
-              <w:t>firstname: String, lastname: String, username: String, password: String, isAdmin: boolean)</w:t>
-            </w:r>
-          </w:p>
-          <w:p>
-            <w:r>
-              <w:t>+list_item(username: String, email: String, item-name: String, item-price: double, item-description: String)</w:t>
-            </w:r>
-          </w:p>
-          <w:p>
-            <w:r>
-              <w:t>+item_search(keyword: String)</w:t>
-            </w:r>
-          </w:p>
-          <w:p>
-            <w:r>
-              <w:t>+remove_user(isAdmin: boolean, username-removed: String)</w:t>
-            </w:r>
-          </w:p>
-          <w:p>
-            <w:r>
-              <w:t>+approve_</w:t>
-            </w:r>
-            <w:proofErr w:type="gramStart"/>
-            <w:r>
-              <w:t>item(</w:t>
-            </w:r>
-            <w:proofErr w:type="gramEnd"/>
-            <w:r>
-              <w:t>isAdmin: boolean, item-id: int)</w:t>
-            </w:r>
-          </w:p>
-          <w:p>
-            <w:r>
-              <w:t>+</w:t>
-            </w:r>
-            <w:proofErr w:type="spellStart"/>
-            <w:r>
-              <w:t>post_review</w:t>
-            </w:r>
-            <w:proofErr w:type="spellEnd"/>
-            <w:r>
-              <w:t>????</w:t>
+            <w:pPr>
+              <w:jc w:val="both"/>
+            </w:pPr>
+            <w:r>
+              <w:t>-firstname: String</w:t>
+            </w:r>
+          </w:p>
+          <w:p>
+            <w:pPr>
+              <w:jc w:val="both"/>
+            </w:pPr>
+            <w:r>
+              <w:t>-lastname: String</w:t>
+            </w:r>
+          </w:p>
+          <w:p>
+            <w:pPr>
+              <w:jc w:val="both"/>
+            </w:pPr>
+            <w:r>
+              <w:t>-username: String</w:t>
+            </w:r>
+          </w:p>
+          <w:p>
+            <w:pPr>
+              <w:jc w:val="both"/>
+            </w:pPr>
+            <w:r>
+              <w:t>-email: String</w:t>
+            </w:r>
+          </w:p>
+          <w:p>
+            <w:pPr>
+              <w:jc w:val="both"/>
+            </w:pPr>
+            <w:r>
+              <w:t>-password: String</w:t>
+            </w:r>
+          </w:p>
+          <w:p>
+            <w:r>
+              <w:t>-isAdmin: boolean</w:t>
+            </w:r>
+          </w:p>
+        </w:tc>
+      </w:tr>
+      <w:tr>
+        <w:tc>
+          <w:tcPr>
+            <w:tcW w:w="4315" w:type="dxa"/>
+          </w:tcPr>
+          <w:p>
+            <w:r>
+              <w:t>+user(firstname: String, lastname: String, username: String, password: String, isAdmin: boolean): object</w:t>
+            </w:r>
+          </w:p>
+          <w:p>
+            <w:pPr>
+              <w:tabs>
+                <w:tab w:val="left" w:pos="3388"/>
+              </w:tabs>
+            </w:pPr>
+            <w:r>
+              <w:t>+item_search(keyword: String): item[]</w:t>
+            </w:r>
+          </w:p>
+          <w:p>
+            <w:r>
+              <w:t>+remove_user(isAdmin: boolean, username-removed: String): void</w:t>
+            </w:r>
+          </w:p>
+          <w:p>
+            <w:r>
+              <w:t>+approve_item(isAdmin: boolean, item-id: int): void</w:t>
             </w:r>
           </w:p>
         </w:tc>
       </w:tr>
     </w:tbl>
-    <w:p>
-      <w:r>
-        <w:t>UMLs for user_auth_controller and user_data_controller</w:t>
-      </w:r>
-    </w:p>
+    <w:p/>
     <w:sectPr>
       <w:pgSz w:w="12240" w:h="15840"/>
       <w:pgMar w:top="1440" w:right="1440" w:bottom="1440" w:left="1440" w:header="720" w:footer="720" w:gutter="0"/>
@@ -163,6 +249,241 @@
     </w:sectPr>
   </w:body>
 </w:document>
+</file>
+
+<file path=word/numbering.xml><?xml version="1.0" encoding="utf-8"?>
+<w:numbering xmlns:wpc="http://schemas.microsoft.com/office/word/2010/wordprocessingCanvas" xmlns:cx="http://schemas.microsoft.com/office/drawing/2014/chartex" xmlns:cx1="http://schemas.microsoft.com/office/drawing/2015/9/8/chartex" xmlns:cx2="http://schemas.microsoft.com/office/drawing/2015/10/21/chartex" xmlns:cx3="http://schemas.microsoft.com/office/drawing/2016/5/9/chartex" xmlns:cx4="http://schemas.microsoft.com/office/drawing/2016/5/10/chartex" xmlns:cx5="http://schemas.microsoft.com/office/drawing/2016/5/11/chartex" xmlns:cx6="http://schemas.microsoft.com/office/drawing/2016/5/12/chartex" xmlns:cx7="http://schemas.microsoft.com/office/drawing/2016/5/13/chartex" xmlns:cx8="http://schemas.microsoft.com/office/drawing/2016/5/14/chartex" xmlns:mc="http://schemas.openxmlformats.org/markup-compatibility/2006" xmlns:aink="http://schemas.microsoft.com/office/drawing/2016/ink" xmlns:am3d="http://schemas.microsoft.com/office/drawing/2017/model3d" xmlns:o="urn:schemas-microsoft-com:office:office" xmlns:oel="http://schemas.microsoft.com/office/2019/extlst" xmlns:r="http://schemas.openxmlformats.org/officeDocument/2006/relationships" xmlns:m="http://schemas.openxmlformats.org/officeDocument/2006/math" xmlns:v="urn:schemas-microsoft-com:vml" xmlns:wp14="http://schemas.microsoft.com/office/word/2010/wordprocessingDrawing" xmlns:wp="http://schemas.openxmlformats.org/drawingml/2006/wordprocessingDrawing" xmlns:w10="urn:schemas-microsoft-com:office:word" xmlns:w="http://schemas.openxmlformats.org/wordprocessingml/2006/main" xmlns:w14="http://schemas.microsoft.com/office/word/2010/wordml" xmlns:w15="http://schemas.microsoft.com/office/word/2012/wordml" xmlns:w16cex="http://schemas.microsoft.com/office/word/2018/wordml/cex" xmlns:w16cid="http://schemas.microsoft.com/office/word/2016/wordml/cid" xmlns:w16="http://schemas.microsoft.com/office/word/2018/wordml" xmlns:w16sdtdh="http://schemas.microsoft.com/office/word/2020/wordml/sdtdatahash" xmlns:w16se="http://schemas.microsoft.com/office/word/2015/wordml/symex" xmlns:wpg="http://schemas.microsoft.com/office/word/2010/wordprocessingGroup" xmlns:wpi="http://schemas.microsoft.com/office/word/2010/wordprocessingInk" xmlns:wne="http://schemas.microsoft.com/office/word/2006/wordml" xmlns:wps="http://schemas.microsoft.com/office/word/2010/wordprocessingShape" mc:Ignorable="w14 w15 w16se w16cid w16 w16cex w16sdtdh wp14">
+  <w:abstractNum w:abstractNumId="0" w15:restartNumberingAfterBreak="0">
+    <w:nsid w:val="0F6709B5"/>
+    <w:multiLevelType w:val="hybridMultilevel"/>
+    <w:tmpl w:val="FAD0C0DE"/>
+    <w:lvl w:ilvl="0" w:tplc="58C01536">
+      <w:numFmt w:val="bullet"/>
+      <w:lvlText w:val="-"/>
+      <w:lvlJc w:val="left"/>
+      <w:pPr>
+        <w:ind w:left="720" w:hanging="360"/>
+      </w:pPr>
+      <w:rPr>
+        <w:rFonts w:ascii="Calibri" w:eastAsiaTheme="minorHAnsi" w:hAnsi="Calibri" w:cs="Calibri" w:hint="default"/>
+      </w:rPr>
+    </w:lvl>
+    <w:lvl w:ilvl="1" w:tplc="04090003" w:tentative="1">
+      <w:start w:val="1"/>
+      <w:numFmt w:val="bullet"/>
+      <w:lvlText w:val="o"/>
+      <w:lvlJc w:val="left"/>
+      <w:pPr>
+        <w:ind w:left="1440" w:hanging="360"/>
+      </w:pPr>
+      <w:rPr>
+        <w:rFonts w:ascii="Courier New" w:hAnsi="Courier New" w:cs="Courier New" w:hint="default"/>
+      </w:rPr>
+    </w:lvl>
+    <w:lvl w:ilvl="2" w:tplc="04090005" w:tentative="1">
+      <w:start w:val="1"/>
+      <w:numFmt w:val="bullet"/>
+      <w:lvlText w:val=""/>
+      <w:lvlJc w:val="left"/>
+      <w:pPr>
+        <w:ind w:left="2160" w:hanging="360"/>
+      </w:pPr>
+      <w:rPr>
+        <w:rFonts w:ascii="Wingdings" w:hAnsi="Wingdings" w:hint="default"/>
+      </w:rPr>
+    </w:lvl>
+    <w:lvl w:ilvl="3" w:tplc="04090001" w:tentative="1">
+      <w:start w:val="1"/>
+      <w:numFmt w:val="bullet"/>
+      <w:lvlText w:val=""/>
+      <w:lvlJc w:val="left"/>
+      <w:pPr>
+        <w:ind w:left="2880" w:hanging="360"/>
+      </w:pPr>
+      <w:rPr>
+        <w:rFonts w:ascii="Symbol" w:hAnsi="Symbol" w:hint="default"/>
+      </w:rPr>
+    </w:lvl>
+    <w:lvl w:ilvl="4" w:tplc="04090003" w:tentative="1">
+      <w:start w:val="1"/>
+      <w:numFmt w:val="bullet"/>
+      <w:lvlText w:val="o"/>
+      <w:lvlJc w:val="left"/>
+      <w:pPr>
+        <w:ind w:left="3600" w:hanging="360"/>
+      </w:pPr>
+      <w:rPr>
+        <w:rFonts w:ascii="Courier New" w:hAnsi="Courier New" w:cs="Courier New" w:hint="default"/>
+      </w:rPr>
+    </w:lvl>
+    <w:lvl w:ilvl="5" w:tplc="04090005" w:tentative="1">
+      <w:start w:val="1"/>
+      <w:numFmt w:val="bullet"/>
+      <w:lvlText w:val=""/>
+      <w:lvlJc w:val="left"/>
+      <w:pPr>
+        <w:ind w:left="4320" w:hanging="360"/>
+      </w:pPr>
+      <w:rPr>
+        <w:rFonts w:ascii="Wingdings" w:hAnsi="Wingdings" w:hint="default"/>
+      </w:rPr>
+    </w:lvl>
+    <w:lvl w:ilvl="6" w:tplc="04090001" w:tentative="1">
+      <w:start w:val="1"/>
+      <w:numFmt w:val="bullet"/>
+      <w:lvlText w:val=""/>
+      <w:lvlJc w:val="left"/>
+      <w:pPr>
+        <w:ind w:left="5040" w:hanging="360"/>
+      </w:pPr>
+      <w:rPr>
+        <w:rFonts w:ascii="Symbol" w:hAnsi="Symbol" w:hint="default"/>
+      </w:rPr>
+    </w:lvl>
+    <w:lvl w:ilvl="7" w:tplc="04090003" w:tentative="1">
+      <w:start w:val="1"/>
+      <w:numFmt w:val="bullet"/>
+      <w:lvlText w:val="o"/>
+      <w:lvlJc w:val="left"/>
+      <w:pPr>
+        <w:ind w:left="5760" w:hanging="360"/>
+      </w:pPr>
+      <w:rPr>
+        <w:rFonts w:ascii="Courier New" w:hAnsi="Courier New" w:cs="Courier New" w:hint="default"/>
+      </w:rPr>
+    </w:lvl>
+    <w:lvl w:ilvl="8" w:tplc="04090005" w:tentative="1">
+      <w:start w:val="1"/>
+      <w:numFmt w:val="bullet"/>
+      <w:lvlText w:val=""/>
+      <w:lvlJc w:val="left"/>
+      <w:pPr>
+        <w:ind w:left="6480" w:hanging="360"/>
+      </w:pPr>
+      <w:rPr>
+        <w:rFonts w:ascii="Wingdings" w:hAnsi="Wingdings" w:hint="default"/>
+      </w:rPr>
+    </w:lvl>
+  </w:abstractNum>
+  <w:abstractNum w:abstractNumId="1" w15:restartNumberingAfterBreak="0">
+    <w:nsid w:val="22A2635F"/>
+    <w:multiLevelType w:val="hybridMultilevel"/>
+    <w:tmpl w:val="DAA2FAF0"/>
+    <w:lvl w:ilvl="0" w:tplc="1F0C7C10">
+      <w:numFmt w:val="bullet"/>
+      <w:lvlText w:val="-"/>
+      <w:lvlJc w:val="left"/>
+      <w:pPr>
+        <w:ind w:left="720" w:hanging="360"/>
+      </w:pPr>
+      <w:rPr>
+        <w:rFonts w:ascii="Calibri" w:eastAsiaTheme="minorHAnsi" w:hAnsi="Calibri" w:cs="Calibri" w:hint="default"/>
+      </w:rPr>
+    </w:lvl>
+    <w:lvl w:ilvl="1" w:tplc="04090003" w:tentative="1">
+      <w:start w:val="1"/>
+      <w:numFmt w:val="bullet"/>
+      <w:lvlText w:val="o"/>
+      <w:lvlJc w:val="left"/>
+      <w:pPr>
+        <w:ind w:left="1440" w:hanging="360"/>
+      </w:pPr>
+      <w:rPr>
+        <w:rFonts w:ascii="Courier New" w:hAnsi="Courier New" w:cs="Courier New" w:hint="default"/>
+      </w:rPr>
+    </w:lvl>
+    <w:lvl w:ilvl="2" w:tplc="04090005" w:tentative="1">
+      <w:start w:val="1"/>
+      <w:numFmt w:val="bullet"/>
+      <w:lvlText w:val=""/>
+      <w:lvlJc w:val="left"/>
+      <w:pPr>
+        <w:ind w:left="2160" w:hanging="360"/>
+      </w:pPr>
+      <w:rPr>
+        <w:rFonts w:ascii="Wingdings" w:hAnsi="Wingdings" w:hint="default"/>
+      </w:rPr>
+    </w:lvl>
+    <w:lvl w:ilvl="3" w:tplc="04090001" w:tentative="1">
+      <w:start w:val="1"/>
+      <w:numFmt w:val="bullet"/>
+      <w:lvlText w:val=""/>
+      <w:lvlJc w:val="left"/>
+      <w:pPr>
+        <w:ind w:left="2880" w:hanging="360"/>
+      </w:pPr>
+      <w:rPr>
+        <w:rFonts w:ascii="Symbol" w:hAnsi="Symbol" w:hint="default"/>
+      </w:rPr>
+    </w:lvl>
+    <w:lvl w:ilvl="4" w:tplc="04090003" w:tentative="1">
+      <w:start w:val="1"/>
+      <w:numFmt w:val="bullet"/>
+      <w:lvlText w:val="o"/>
+      <w:lvlJc w:val="left"/>
+      <w:pPr>
+        <w:ind w:left="3600" w:hanging="360"/>
+      </w:pPr>
+      <w:rPr>
+        <w:rFonts w:ascii="Courier New" w:hAnsi="Courier New" w:cs="Courier New" w:hint="default"/>
+      </w:rPr>
+    </w:lvl>
+    <w:lvl w:ilvl="5" w:tplc="04090005" w:tentative="1">
+      <w:start w:val="1"/>
+      <w:numFmt w:val="bullet"/>
+      <w:lvlText w:val=""/>
+      <w:lvlJc w:val="left"/>
+      <w:pPr>
+        <w:ind w:left="4320" w:hanging="360"/>
+      </w:pPr>
+      <w:rPr>
+        <w:rFonts w:ascii="Wingdings" w:hAnsi="Wingdings" w:hint="default"/>
+      </w:rPr>
+    </w:lvl>
+    <w:lvl w:ilvl="6" w:tplc="04090001" w:tentative="1">
+      <w:start w:val="1"/>
+      <w:numFmt w:val="bullet"/>
+      <w:lvlText w:val=""/>
+      <w:lvlJc w:val="left"/>
+      <w:pPr>
+        <w:ind w:left="5040" w:hanging="360"/>
+      </w:pPr>
+      <w:rPr>
+        <w:rFonts w:ascii="Symbol" w:hAnsi="Symbol" w:hint="default"/>
+      </w:rPr>
+    </w:lvl>
+    <w:lvl w:ilvl="7" w:tplc="04090003" w:tentative="1">
+      <w:start w:val="1"/>
+      <w:numFmt w:val="bullet"/>
+      <w:lvlText w:val="o"/>
+      <w:lvlJc w:val="left"/>
+      <w:pPr>
+        <w:ind w:left="5760" w:hanging="360"/>
+      </w:pPr>
+      <w:rPr>
+        <w:rFonts w:ascii="Courier New" w:hAnsi="Courier New" w:cs="Courier New" w:hint="default"/>
+      </w:rPr>
+    </w:lvl>
+    <w:lvl w:ilvl="8" w:tplc="04090005" w:tentative="1">
+      <w:start w:val="1"/>
+      <w:numFmt w:val="bullet"/>
+      <w:lvlText w:val=""/>
+      <w:lvlJc w:val="left"/>
+      <w:pPr>
+        <w:ind w:left="6480" w:hanging="360"/>
+      </w:pPr>
+      <w:rPr>
+        <w:rFonts w:ascii="Wingdings" w:hAnsi="Wingdings" w:hint="default"/>
+      </w:rPr>
+    </w:lvl>
+  </w:abstractNum>
+  <w:num w:numId="1" w16cid:durableId="1220284661">
+    <w:abstractNumId w:val="0"/>
+  </w:num>
+  <w:num w:numId="2" w16cid:durableId="1642350016">
+    <w:abstractNumId w:val="1"/>
+  </w:num>
+</w:numbering>
 </file>
 
 <file path=word/styles.xml><?xml version="1.0" encoding="utf-8"?>
@@ -612,6 +933,17 @@
       </w:tblBorders>
     </w:tblPr>
   </w:style>
+  <w:style w:type="paragraph" w:styleId="ListParagraph">
+    <w:name w:val="List Paragraph"/>
+    <w:basedOn w:val="Normal"/>
+    <w:uiPriority w:val="34"/>
+    <w:qFormat/>
+    <w:rsid w:val="001D45AA"/>
+    <w:pPr>
+      <w:ind w:left="720"/>
+      <w:contextualSpacing/>
+    </w:pPr>
+  </w:style>
 </w:styles>
 </file>
 

</xml_diff>